<commit_message>
code breadcrumbs, edit product to services, add icon cart
</commit_message>
<xml_diff>
--- a/public/Nextjs.docx
+++ b/public/Nextjs.docx
@@ -3,13 +3,63 @@
 <w:document xmlns:wpc="http://schemas.microsoft.com/office/word/2010/wordprocessingCanvas" xmlns:cx="http://schemas.microsoft.com/office/drawing/2014/chartex" xmlns:cx1="http://schemas.microsoft.com/office/drawing/2015/9/8/chartex" xmlns:cx2="http://schemas.microsoft.com/office/drawing/2015/10/21/chartex" xmlns:cx3="http://schemas.microsoft.com/office/drawing/2016/5/9/chartex" xmlns:cx4="http://schemas.microsoft.com/office/drawing/2016/5/10/chartex" xmlns:cx5="http://schemas.microsoft.com/office/drawing/2016/5/11/chartex" xmlns:cx6="http://schemas.microsoft.com/office/drawing/2016/5/12/chartex" xmlns:cx7="http://schemas.microsoft.com/office/drawing/2016/5/13/chartex" xmlns:cx8="http://schemas.microsoft.com/office/drawing/2016/5/14/chartex" xmlns:mc="http://schemas.openxmlformats.org/markup-compatibility/2006" xmlns:aink="http://schemas.microsoft.com/office/drawing/2016/ink" xmlns:am3d="http://schemas.microsoft.com/office/drawing/2017/model3d" xmlns:o="urn:schemas-microsoft-com:office:office" xmlns:oel="http://schemas.microsoft.com/office/2019/extlst" xmlns:r="http://schemas.openxmlformats.org/officeDocument/2006/relationships" xmlns:m="http://schemas.openxmlformats.org/officeDocument/2006/math" xmlns:v="urn:schemas-microsoft-com:vml" xmlns:wp14="http://schemas.microsoft.com/office/word/2010/wordprocessingDrawing" xmlns:wp="http://schemas.openxmlformats.org/drawingml/2006/wordprocessingDrawing" xmlns:w10="urn:schemas-microsoft-com:office:word" xmlns:w="http://schemas.openxmlformats.org/wordprocessingml/2006/main" xmlns:w14="http://schemas.microsoft.com/office/word/2010/wordml" xmlns:w15="http://schemas.microsoft.com/office/word/2012/wordml" xmlns:w16cex="http://schemas.microsoft.com/office/word/2018/wordml/cex" xmlns:w16cid="http://schemas.microsoft.com/office/word/2016/wordml/cid" xmlns:w16="http://schemas.microsoft.com/office/word/2018/wordml" xmlns:w16du="http://schemas.microsoft.com/office/word/2023/wordml/word16du" xmlns:w16sdtdh="http://schemas.microsoft.com/office/word/2020/wordml/sdtdatahash" xmlns:w16se="http://schemas.microsoft.com/office/word/2015/wordml/symex" xmlns:wpg="http://schemas.microsoft.com/office/word/2010/wordprocessingGroup" xmlns:wpi="http://schemas.microsoft.com/office/word/2010/wordprocessingInk" xmlns:wne="http://schemas.microsoft.com/office/word/2006/wordml" xmlns:wps="http://schemas.microsoft.com/office/word/2010/wordprocessingShape" mc:Ignorable="w14 w15 w16se w16cid w16 w16cex w16sdtdh w16du wp14">
   <w:body>
     <w:p>
+      <w:proofErr w:type="spellStart"/>
       <w:r>
         <w:t>Nextjs</w:t>
       </w:r>
-    </w:p>
-    <w:p>
-      <w:r>
-        <w:t> nextjs tích hợp firebase để lưu ảnh.</w:t>
+      <w:proofErr w:type="spellEnd"/>
+    </w:p>
+    <w:p>
+      <w:r>
+        <w:t> </w:t>
+      </w:r>
+      <w:proofErr w:type="spellStart"/>
+      <w:r>
+        <w:t>nextjs</w:t>
+      </w:r>
+      <w:proofErr w:type="spellEnd"/>
+      <w:r>
+        <w:t xml:space="preserve"> </w:t>
+      </w:r>
+      <w:proofErr w:type="spellStart"/>
+      <w:r>
+        <w:t>tích</w:t>
+      </w:r>
+      <w:proofErr w:type="spellEnd"/>
+      <w:r>
+        <w:t xml:space="preserve"> </w:t>
+      </w:r>
+      <w:proofErr w:type="spellStart"/>
+      <w:r>
+        <w:t>hợp</w:t>
+      </w:r>
+      <w:proofErr w:type="spellEnd"/>
+      <w:r>
+        <w:t xml:space="preserve"> firebase </w:t>
+      </w:r>
+      <w:proofErr w:type="spellStart"/>
+      <w:r>
+        <w:t>để</w:t>
+      </w:r>
+      <w:proofErr w:type="spellEnd"/>
+      <w:r>
+        <w:t xml:space="preserve"> </w:t>
+      </w:r>
+      <w:proofErr w:type="spellStart"/>
+      <w:r>
+        <w:t>lưu</w:t>
+      </w:r>
+      <w:proofErr w:type="spellEnd"/>
+      <w:r>
+        <w:t xml:space="preserve"> </w:t>
+      </w:r>
+      <w:proofErr w:type="spellStart"/>
+      <w:r>
+        <w:t>ảnh</w:t>
+      </w:r>
+      <w:proofErr w:type="spellEnd"/>
+      <w:r>
+        <w:t>.</w:t>
       </w:r>
     </w:p>
     <w:p/>
@@ -224,7 +274,15 @@
         <w:t>Toán tử s</w:t>
       </w:r>
       <w:r>
-        <w:t>ử dụng </w:t>
+        <w:t xml:space="preserve">ử </w:t>
+      </w:r>
+      <w:proofErr w:type="spellStart"/>
+      <w:r>
+        <w:t>dụng</w:t>
+      </w:r>
+      <w:proofErr w:type="spellEnd"/>
+      <w:r>
+        <w:t> </w:t>
       </w:r>
       <w:r>
         <w:rPr>
@@ -235,7 +293,159 @@
         <w:t>?.</w:t>
       </w:r>
       <w:r>
-        <w:t> để truy cập trực tiếp. Nếu một thuộc tính nào đó không tồn tại, biểu thức sẽ trả về </w:t>
+        <w:t> </w:t>
+      </w:r>
+      <w:proofErr w:type="spellStart"/>
+      <w:r>
+        <w:t>để</w:t>
+      </w:r>
+      <w:proofErr w:type="spellEnd"/>
+      <w:r>
+        <w:t xml:space="preserve"> </w:t>
+      </w:r>
+      <w:proofErr w:type="spellStart"/>
+      <w:r>
+        <w:t>truy</w:t>
+      </w:r>
+      <w:proofErr w:type="spellEnd"/>
+      <w:r>
+        <w:t xml:space="preserve"> </w:t>
+      </w:r>
+      <w:proofErr w:type="spellStart"/>
+      <w:r>
+        <w:t>cập</w:t>
+      </w:r>
+      <w:proofErr w:type="spellEnd"/>
+      <w:r>
+        <w:t xml:space="preserve"> </w:t>
+      </w:r>
+      <w:proofErr w:type="spellStart"/>
+      <w:r>
+        <w:t>trực</w:t>
+      </w:r>
+      <w:proofErr w:type="spellEnd"/>
+      <w:r>
+        <w:t xml:space="preserve"> </w:t>
+      </w:r>
+      <w:proofErr w:type="spellStart"/>
+      <w:r>
+        <w:t>tiếp</w:t>
+      </w:r>
+      <w:proofErr w:type="spellEnd"/>
+      <w:r>
+        <w:t xml:space="preserve">. </w:t>
+      </w:r>
+      <w:proofErr w:type="spellStart"/>
+      <w:r>
+        <w:t>Nếu</w:t>
+      </w:r>
+      <w:proofErr w:type="spellEnd"/>
+      <w:r>
+        <w:t xml:space="preserve"> </w:t>
+      </w:r>
+      <w:proofErr w:type="spellStart"/>
+      <w:r>
+        <w:t>một</w:t>
+      </w:r>
+      <w:proofErr w:type="spellEnd"/>
+      <w:r>
+        <w:t xml:space="preserve"> </w:t>
+      </w:r>
+      <w:proofErr w:type="spellStart"/>
+      <w:r>
+        <w:t>thuộc</w:t>
+      </w:r>
+      <w:proofErr w:type="spellEnd"/>
+      <w:r>
+        <w:t xml:space="preserve"> </w:t>
+      </w:r>
+      <w:proofErr w:type="spellStart"/>
+      <w:r>
+        <w:t>tính</w:t>
+      </w:r>
+      <w:proofErr w:type="spellEnd"/>
+      <w:r>
+        <w:t xml:space="preserve"> </w:t>
+      </w:r>
+      <w:proofErr w:type="spellStart"/>
+      <w:r>
+        <w:t>nào</w:t>
+      </w:r>
+      <w:proofErr w:type="spellEnd"/>
+      <w:r>
+        <w:t xml:space="preserve"> </w:t>
+      </w:r>
+      <w:proofErr w:type="spellStart"/>
+      <w:r>
+        <w:t>đó</w:t>
+      </w:r>
+      <w:proofErr w:type="spellEnd"/>
+      <w:r>
+        <w:t xml:space="preserve"> </w:t>
+      </w:r>
+      <w:proofErr w:type="spellStart"/>
+      <w:r>
+        <w:t>không</w:t>
+      </w:r>
+      <w:proofErr w:type="spellEnd"/>
+      <w:r>
+        <w:t xml:space="preserve"> </w:t>
+      </w:r>
+      <w:proofErr w:type="spellStart"/>
+      <w:r>
+        <w:t>tồn</w:t>
+      </w:r>
+      <w:proofErr w:type="spellEnd"/>
+      <w:r>
+        <w:t xml:space="preserve"> </w:t>
+      </w:r>
+      <w:proofErr w:type="spellStart"/>
+      <w:r>
+        <w:t>tại</w:t>
+      </w:r>
+      <w:proofErr w:type="spellEnd"/>
+      <w:r>
+        <w:t xml:space="preserve">, </w:t>
+      </w:r>
+      <w:proofErr w:type="spellStart"/>
+      <w:r>
+        <w:t>biểu</w:t>
+      </w:r>
+      <w:proofErr w:type="spellEnd"/>
+      <w:r>
+        <w:t xml:space="preserve"> </w:t>
+      </w:r>
+      <w:proofErr w:type="spellStart"/>
+      <w:r>
+        <w:t>thức</w:t>
+      </w:r>
+      <w:proofErr w:type="spellEnd"/>
+      <w:r>
+        <w:t xml:space="preserve"> </w:t>
+      </w:r>
+      <w:proofErr w:type="spellStart"/>
+      <w:r>
+        <w:t>sẽ</w:t>
+      </w:r>
+      <w:proofErr w:type="spellEnd"/>
+      <w:r>
+        <w:t xml:space="preserve"> </w:t>
+      </w:r>
+      <w:proofErr w:type="spellStart"/>
+      <w:r>
+        <w:t>trả</w:t>
+      </w:r>
+      <w:proofErr w:type="spellEnd"/>
+      <w:r>
+        <w:t xml:space="preserve"> </w:t>
+      </w:r>
+      <w:proofErr w:type="spellStart"/>
+      <w:r>
+        <w:t>về</w:t>
+      </w:r>
+      <w:proofErr w:type="spellEnd"/>
+      <w:r>
+        <w:t> </w:t>
       </w:r>
       <w:r>
         <w:rPr>
@@ -244,7 +454,39 @@
         <w:t>undefined</w:t>
       </w:r>
       <w:r>
-        <w:t> mà không gây lỗi. </w:t>
+        <w:t> </w:t>
+      </w:r>
+      <w:proofErr w:type="spellStart"/>
+      <w:r>
+        <w:t>mà</w:t>
+      </w:r>
+      <w:proofErr w:type="spellEnd"/>
+      <w:r>
+        <w:t xml:space="preserve"> </w:t>
+      </w:r>
+      <w:proofErr w:type="spellStart"/>
+      <w:r>
+        <w:t>không</w:t>
+      </w:r>
+      <w:proofErr w:type="spellEnd"/>
+      <w:r>
+        <w:t xml:space="preserve"> </w:t>
+      </w:r>
+      <w:proofErr w:type="spellStart"/>
+      <w:r>
+        <w:t>gây</w:t>
+      </w:r>
+      <w:proofErr w:type="spellEnd"/>
+      <w:r>
+        <w:t xml:space="preserve"> </w:t>
+      </w:r>
+      <w:proofErr w:type="spellStart"/>
+      <w:r>
+        <w:t>lỗi</w:t>
+      </w:r>
+      <w:proofErr w:type="spellEnd"/>
+      <w:r>
+        <w:t>. </w:t>
       </w:r>
     </w:p>
     <w:p>
@@ -259,7 +501,20 @@
         </w:rPr>
       </w:pPr>
       <w:r>
-        <w:t>const city = user?.address?.city;</w:t>
+        <w:t xml:space="preserve">const city = </w:t>
+      </w:r>
+      <w:proofErr w:type="spellStart"/>
+      <w:proofErr w:type="gramStart"/>
+      <w:r>
+        <w:t>user?.</w:t>
+      </w:r>
+      <w:proofErr w:type="gramEnd"/>
+      <w:r>
+        <w:t>address?.city</w:t>
+      </w:r>
+      <w:proofErr w:type="spellEnd"/>
+      <w:r>
+        <w:t>;</w:t>
       </w:r>
     </w:p>
     <w:p>
@@ -278,8 +533,37 @@
           <w:lang w:val="vi-VN"/>
         </w:rPr>
       </w:pPr>
-      <w:r>
-        <w:t xml:space="preserve">Toán tử hợp nhất </w:t>
+      <w:proofErr w:type="spellStart"/>
+      <w:r>
+        <w:t>Toán</w:t>
+      </w:r>
+      <w:proofErr w:type="spellEnd"/>
+      <w:r>
+        <w:t xml:space="preserve"> </w:t>
+      </w:r>
+      <w:proofErr w:type="spellStart"/>
+      <w:r>
+        <w:t>tử</w:t>
+      </w:r>
+      <w:proofErr w:type="spellEnd"/>
+      <w:r>
+        <w:t xml:space="preserve"> </w:t>
+      </w:r>
+      <w:proofErr w:type="spellStart"/>
+      <w:r>
+        <w:t>hợp</w:t>
+      </w:r>
+      <w:proofErr w:type="spellEnd"/>
+      <w:r>
+        <w:t xml:space="preserve"> </w:t>
+      </w:r>
+      <w:proofErr w:type="spellStart"/>
+      <w:r>
+        <w:t>nhất</w:t>
+      </w:r>
+      <w:proofErr w:type="spellEnd"/>
+      <w:r>
+        <w:t xml:space="preserve"> </w:t>
       </w:r>
       <w:r>
         <w:rPr>
@@ -288,7 +572,263 @@
         <w:t>null (??)</w:t>
       </w:r>
       <w:r>
-        <w:t xml:space="preserve"> là một lựa chọn tốt hơn so với || khi cung cấp giá trị mặc định. ?? chỉ coi null và undefined là giá trị rỗng, tránh nhầm lẫn với các giá trị như false, 0 hoặc chuỗi rỗng.</w:t>
+        <w:t xml:space="preserve"> </w:t>
+      </w:r>
+      <w:proofErr w:type="spellStart"/>
+      <w:r>
+        <w:t>là</w:t>
+      </w:r>
+      <w:proofErr w:type="spellEnd"/>
+      <w:r>
+        <w:t xml:space="preserve"> </w:t>
+      </w:r>
+      <w:proofErr w:type="spellStart"/>
+      <w:r>
+        <w:t>một</w:t>
+      </w:r>
+      <w:proofErr w:type="spellEnd"/>
+      <w:r>
+        <w:t xml:space="preserve"> </w:t>
+      </w:r>
+      <w:proofErr w:type="spellStart"/>
+      <w:r>
+        <w:t>lựa</w:t>
+      </w:r>
+      <w:proofErr w:type="spellEnd"/>
+      <w:r>
+        <w:t xml:space="preserve"> </w:t>
+      </w:r>
+      <w:proofErr w:type="spellStart"/>
+      <w:r>
+        <w:t>chọn</w:t>
+      </w:r>
+      <w:proofErr w:type="spellEnd"/>
+      <w:r>
+        <w:t xml:space="preserve"> </w:t>
+      </w:r>
+      <w:proofErr w:type="spellStart"/>
+      <w:r>
+        <w:t>tốt</w:t>
+      </w:r>
+      <w:proofErr w:type="spellEnd"/>
+      <w:r>
+        <w:t xml:space="preserve"> </w:t>
+      </w:r>
+      <w:proofErr w:type="spellStart"/>
+      <w:r>
+        <w:t>hơn</w:t>
+      </w:r>
+      <w:proofErr w:type="spellEnd"/>
+      <w:r>
+        <w:t xml:space="preserve"> so </w:t>
+      </w:r>
+      <w:proofErr w:type="spellStart"/>
+      <w:r>
+        <w:t>với</w:t>
+      </w:r>
+      <w:proofErr w:type="spellEnd"/>
+      <w:r>
+        <w:t> || </w:t>
+      </w:r>
+      <w:proofErr w:type="spellStart"/>
+      <w:r>
+        <w:t>khi</w:t>
+      </w:r>
+      <w:proofErr w:type="spellEnd"/>
+      <w:r>
+        <w:t xml:space="preserve"> </w:t>
+      </w:r>
+      <w:proofErr w:type="spellStart"/>
+      <w:r>
+        <w:t>cung</w:t>
+      </w:r>
+      <w:proofErr w:type="spellEnd"/>
+      <w:r>
+        <w:t xml:space="preserve"> </w:t>
+      </w:r>
+      <w:proofErr w:type="spellStart"/>
+      <w:r>
+        <w:t>cấp</w:t>
+      </w:r>
+      <w:proofErr w:type="spellEnd"/>
+      <w:r>
+        <w:t xml:space="preserve"> </w:t>
+      </w:r>
+      <w:proofErr w:type="spellStart"/>
+      <w:r>
+        <w:t>giá</w:t>
+      </w:r>
+      <w:proofErr w:type="spellEnd"/>
+      <w:r>
+        <w:t xml:space="preserve"> </w:t>
+      </w:r>
+      <w:proofErr w:type="spellStart"/>
+      <w:r>
+        <w:t>trị</w:t>
+      </w:r>
+      <w:proofErr w:type="spellEnd"/>
+      <w:r>
+        <w:t xml:space="preserve"> </w:t>
+      </w:r>
+      <w:proofErr w:type="spellStart"/>
+      <w:r>
+        <w:t>mặc</w:t>
+      </w:r>
+      <w:proofErr w:type="spellEnd"/>
+      <w:r>
+        <w:t xml:space="preserve"> </w:t>
+      </w:r>
+      <w:proofErr w:type="spellStart"/>
+      <w:r>
+        <w:t>định</w:t>
+      </w:r>
+      <w:proofErr w:type="spellEnd"/>
+      <w:r>
+        <w:t>. ?? </w:t>
+      </w:r>
+      <w:proofErr w:type="spellStart"/>
+      <w:r>
+        <w:t>chỉ</w:t>
+      </w:r>
+      <w:proofErr w:type="spellEnd"/>
+      <w:r>
+        <w:t xml:space="preserve"> </w:t>
+      </w:r>
+      <w:proofErr w:type="spellStart"/>
+      <w:r>
+        <w:t>coi</w:t>
+      </w:r>
+      <w:proofErr w:type="spellEnd"/>
+      <w:r>
+        <w:t> null </w:t>
+      </w:r>
+      <w:proofErr w:type="spellStart"/>
+      <w:r>
+        <w:t>và</w:t>
+      </w:r>
+      <w:proofErr w:type="spellEnd"/>
+      <w:r>
+        <w:t> undefined </w:t>
+      </w:r>
+      <w:proofErr w:type="spellStart"/>
+      <w:r>
+        <w:t>là</w:t>
+      </w:r>
+      <w:proofErr w:type="spellEnd"/>
+      <w:r>
+        <w:t xml:space="preserve"> </w:t>
+      </w:r>
+      <w:proofErr w:type="spellStart"/>
+      <w:r>
+        <w:t>giá</w:t>
+      </w:r>
+      <w:proofErr w:type="spellEnd"/>
+      <w:r>
+        <w:t xml:space="preserve"> </w:t>
+      </w:r>
+      <w:proofErr w:type="spellStart"/>
+      <w:r>
+        <w:t>trị</w:t>
+      </w:r>
+      <w:proofErr w:type="spellEnd"/>
+      <w:r>
+        <w:t xml:space="preserve"> </w:t>
+      </w:r>
+      <w:proofErr w:type="spellStart"/>
+      <w:r>
+        <w:t>rỗng</w:t>
+      </w:r>
+      <w:proofErr w:type="spellEnd"/>
+      <w:r>
+        <w:t xml:space="preserve">, </w:t>
+      </w:r>
+      <w:proofErr w:type="spellStart"/>
+      <w:r>
+        <w:t>tránh</w:t>
+      </w:r>
+      <w:proofErr w:type="spellEnd"/>
+      <w:r>
+        <w:t xml:space="preserve"> </w:t>
+      </w:r>
+      <w:proofErr w:type="spellStart"/>
+      <w:r>
+        <w:t>nhầm</w:t>
+      </w:r>
+      <w:proofErr w:type="spellEnd"/>
+      <w:r>
+        <w:t xml:space="preserve"> </w:t>
+      </w:r>
+      <w:proofErr w:type="spellStart"/>
+      <w:r>
+        <w:t>lẫn</w:t>
+      </w:r>
+      <w:proofErr w:type="spellEnd"/>
+      <w:r>
+        <w:t xml:space="preserve"> </w:t>
+      </w:r>
+      <w:proofErr w:type="spellStart"/>
+      <w:r>
+        <w:t>với</w:t>
+      </w:r>
+      <w:proofErr w:type="spellEnd"/>
+      <w:r>
+        <w:t xml:space="preserve"> </w:t>
+      </w:r>
+      <w:proofErr w:type="spellStart"/>
+      <w:r>
+        <w:t>các</w:t>
+      </w:r>
+      <w:proofErr w:type="spellEnd"/>
+      <w:r>
+        <w:t xml:space="preserve"> </w:t>
+      </w:r>
+      <w:proofErr w:type="spellStart"/>
+      <w:r>
+        <w:t>giá</w:t>
+      </w:r>
+      <w:proofErr w:type="spellEnd"/>
+      <w:r>
+        <w:t xml:space="preserve"> </w:t>
+      </w:r>
+      <w:proofErr w:type="spellStart"/>
+      <w:r>
+        <w:t>trị</w:t>
+      </w:r>
+      <w:proofErr w:type="spellEnd"/>
+      <w:r>
+        <w:t xml:space="preserve"> </w:t>
+      </w:r>
+      <w:proofErr w:type="spellStart"/>
+      <w:r>
+        <w:t>như</w:t>
+      </w:r>
+      <w:proofErr w:type="spellEnd"/>
+      <w:r>
+        <w:t xml:space="preserve"> false, 0 </w:t>
+      </w:r>
+      <w:proofErr w:type="spellStart"/>
+      <w:r>
+        <w:t>hoặc</w:t>
+      </w:r>
+      <w:proofErr w:type="spellEnd"/>
+      <w:r>
+        <w:t xml:space="preserve"> </w:t>
+      </w:r>
+      <w:proofErr w:type="spellStart"/>
+      <w:r>
+        <w:t>chuỗi</w:t>
+      </w:r>
+      <w:proofErr w:type="spellEnd"/>
+      <w:r>
+        <w:t xml:space="preserve"> </w:t>
+      </w:r>
+      <w:proofErr w:type="spellStart"/>
+      <w:r>
+        <w:t>rỗng</w:t>
+      </w:r>
+      <w:proofErr w:type="spellEnd"/>
+      <w:r>
+        <w:t>.</w:t>
       </w:r>
     </w:p>
     <w:p>
@@ -299,8 +839,13 @@
       </w:pPr>
       <w:r>
         <w:lastRenderedPageBreak/>
-        <w:t>const input = 0;</w:t>
-      </w:r>
+        <w:t xml:space="preserve">const input = </w:t>
+      </w:r>
+      <w:proofErr w:type="gramStart"/>
+      <w:r>
+        <w:t>0;</w:t>
+      </w:r>
+      <w:proofErr w:type="gramEnd"/>
     </w:p>
     <w:p>
       <w:r>
@@ -319,44 +864,97 @@
     </w:p>
     <w:p>
       <w:r>
-        <w:t>// Using Nullish Coalescing (??)</w:t>
-      </w:r>
-    </w:p>
-    <w:p>
-      <w:pPr>
-        <w:rPr>
-          <w:lang w:val="vi-VN"/>
-        </w:rPr>
-      </w:pPr>
-      <w:r>
-        <w:t>const value = input ?? 10; // 0 (desirable)</w:t>
-      </w:r>
-    </w:p>
-    <w:p>
-      <w:pPr>
-        <w:rPr>
-          <w:lang w:val="vi-VN"/>
-        </w:rPr>
-      </w:pPr>
-      <w:r>
-        <w:t>console.log(value);</w:t>
-      </w:r>
-    </w:p>
-    <w:p>
-      <w:pPr>
-        <w:rPr>
-          <w:lang w:val="vi-VN"/>
-        </w:rPr>
-      </w:pPr>
-    </w:p>
-    <w:p>
-      <w:pPr>
-        <w:rPr>
-          <w:lang w:val="vi-VN"/>
-        </w:rPr>
-      </w:pPr>
-      <w:r>
-        <w:t> Toán tử gán logic ( &amp;&amp;=, ||=, ??=)</w:t>
+        <w:t xml:space="preserve">// Using </w:t>
+      </w:r>
+      <w:proofErr w:type="spellStart"/>
+      <w:r>
+        <w:t>Nullish</w:t>
+      </w:r>
+      <w:proofErr w:type="spellEnd"/>
+      <w:r>
+        <w:t xml:space="preserve"> Coalescing (??)</w:t>
+      </w:r>
+    </w:p>
+    <w:p>
+      <w:pPr>
+        <w:rPr>
+          <w:lang w:val="vi-VN"/>
+        </w:rPr>
+      </w:pPr>
+      <w:r>
+        <w:t xml:space="preserve">const value = </w:t>
+      </w:r>
+      <w:proofErr w:type="gramStart"/>
+      <w:r>
+        <w:t>input ??</w:t>
+      </w:r>
+      <w:proofErr w:type="gramEnd"/>
+      <w:r>
+        <w:t xml:space="preserve"> 10; // 0 (desirable)</w:t>
+      </w:r>
+    </w:p>
+    <w:p>
+      <w:pPr>
+        <w:rPr>
+          <w:lang w:val="vi-VN"/>
+        </w:rPr>
+      </w:pPr>
+      <w:r>
+        <w:t>console.log(value</w:t>
+      </w:r>
+      <w:proofErr w:type="gramStart"/>
+      <w:r>
+        <w:t>);</w:t>
+      </w:r>
+      <w:proofErr w:type="gramEnd"/>
+    </w:p>
+    <w:p>
+      <w:pPr>
+        <w:rPr>
+          <w:lang w:val="vi-VN"/>
+        </w:rPr>
+      </w:pPr>
+    </w:p>
+    <w:p>
+      <w:pPr>
+        <w:rPr>
+          <w:lang w:val="vi-VN"/>
+        </w:rPr>
+      </w:pPr>
+      <w:r>
+        <w:t> </w:t>
+      </w:r>
+      <w:proofErr w:type="spellStart"/>
+      <w:r>
+        <w:t>Toán</w:t>
+      </w:r>
+      <w:proofErr w:type="spellEnd"/>
+      <w:r>
+        <w:t xml:space="preserve"> </w:t>
+      </w:r>
+      <w:proofErr w:type="spellStart"/>
+      <w:r>
+        <w:t>tử</w:t>
+      </w:r>
+      <w:proofErr w:type="spellEnd"/>
+      <w:r>
+        <w:t xml:space="preserve"> </w:t>
+      </w:r>
+      <w:proofErr w:type="spellStart"/>
+      <w:r>
+        <w:t>gán</w:t>
+      </w:r>
+      <w:proofErr w:type="spellEnd"/>
+      <w:r>
+        <w:t xml:space="preserve"> logic </w:t>
+      </w:r>
+      <w:proofErr w:type="gramStart"/>
+      <w:r>
+        <w:t>( &amp;</w:t>
+      </w:r>
+      <w:proofErr w:type="gramEnd"/>
+      <w:r>
+        <w:t>&amp;=, ||=, ??=)</w:t>
       </w:r>
       <w:r>
         <w:rPr>
@@ -364,8 +962,149 @@
         </w:rPr>
         <w:t xml:space="preserve">, </w:t>
       </w:r>
-      <w:r>
-        <w:t>viết tắt này kết hợp các phép toán logic và phép gán, giúp mã của bạn ngắn gọn hơn.</w:t>
+      <w:proofErr w:type="spellStart"/>
+      <w:r>
+        <w:t>viết</w:t>
+      </w:r>
+      <w:proofErr w:type="spellEnd"/>
+      <w:r>
+        <w:t xml:space="preserve"> </w:t>
+      </w:r>
+      <w:proofErr w:type="spellStart"/>
+      <w:r>
+        <w:t>tắt</w:t>
+      </w:r>
+      <w:proofErr w:type="spellEnd"/>
+      <w:r>
+        <w:t xml:space="preserve"> </w:t>
+      </w:r>
+      <w:proofErr w:type="spellStart"/>
+      <w:r>
+        <w:t>này</w:t>
+      </w:r>
+      <w:proofErr w:type="spellEnd"/>
+      <w:r>
+        <w:t xml:space="preserve"> </w:t>
+      </w:r>
+      <w:proofErr w:type="spellStart"/>
+      <w:r>
+        <w:t>kết</w:t>
+      </w:r>
+      <w:proofErr w:type="spellEnd"/>
+      <w:r>
+        <w:t xml:space="preserve"> </w:t>
+      </w:r>
+      <w:proofErr w:type="spellStart"/>
+      <w:r>
+        <w:t>hợp</w:t>
+      </w:r>
+      <w:proofErr w:type="spellEnd"/>
+      <w:r>
+        <w:t xml:space="preserve"> </w:t>
+      </w:r>
+      <w:proofErr w:type="spellStart"/>
+      <w:r>
+        <w:t>các</w:t>
+      </w:r>
+      <w:proofErr w:type="spellEnd"/>
+      <w:r>
+        <w:t xml:space="preserve"> </w:t>
+      </w:r>
+      <w:proofErr w:type="spellStart"/>
+      <w:r>
+        <w:t>phép</w:t>
+      </w:r>
+      <w:proofErr w:type="spellEnd"/>
+      <w:r>
+        <w:t xml:space="preserve"> </w:t>
+      </w:r>
+      <w:proofErr w:type="spellStart"/>
+      <w:r>
+        <w:t>toán</w:t>
+      </w:r>
+      <w:proofErr w:type="spellEnd"/>
+      <w:r>
+        <w:t xml:space="preserve"> logic </w:t>
+      </w:r>
+      <w:proofErr w:type="spellStart"/>
+      <w:r>
+        <w:t>và</w:t>
+      </w:r>
+      <w:proofErr w:type="spellEnd"/>
+      <w:r>
+        <w:t xml:space="preserve"> </w:t>
+      </w:r>
+      <w:proofErr w:type="spellStart"/>
+      <w:r>
+        <w:t>phép</w:t>
+      </w:r>
+      <w:proofErr w:type="spellEnd"/>
+      <w:r>
+        <w:t xml:space="preserve"> </w:t>
+      </w:r>
+      <w:proofErr w:type="spellStart"/>
+      <w:r>
+        <w:t>gán</w:t>
+      </w:r>
+      <w:proofErr w:type="spellEnd"/>
+      <w:r>
+        <w:t xml:space="preserve">, </w:t>
+      </w:r>
+      <w:proofErr w:type="spellStart"/>
+      <w:r>
+        <w:t>giúp</w:t>
+      </w:r>
+      <w:proofErr w:type="spellEnd"/>
+      <w:r>
+        <w:t xml:space="preserve"> </w:t>
+      </w:r>
+      <w:proofErr w:type="spellStart"/>
+      <w:r>
+        <w:t>mã</w:t>
+      </w:r>
+      <w:proofErr w:type="spellEnd"/>
+      <w:r>
+        <w:t xml:space="preserve"> </w:t>
+      </w:r>
+      <w:proofErr w:type="spellStart"/>
+      <w:r>
+        <w:t>của</w:t>
+      </w:r>
+      <w:proofErr w:type="spellEnd"/>
+      <w:r>
+        <w:t xml:space="preserve"> </w:t>
+      </w:r>
+      <w:proofErr w:type="spellStart"/>
+      <w:r>
+        <w:t>bạn</w:t>
+      </w:r>
+      <w:proofErr w:type="spellEnd"/>
+      <w:r>
+        <w:t xml:space="preserve"> </w:t>
+      </w:r>
+      <w:proofErr w:type="spellStart"/>
+      <w:r>
+        <w:t>ngắn</w:t>
+      </w:r>
+      <w:proofErr w:type="spellEnd"/>
+      <w:r>
+        <w:t xml:space="preserve"> </w:t>
+      </w:r>
+      <w:proofErr w:type="spellStart"/>
+      <w:r>
+        <w:t>gọn</w:t>
+      </w:r>
+      <w:proofErr w:type="spellEnd"/>
+      <w:r>
+        <w:t xml:space="preserve"> </w:t>
+      </w:r>
+      <w:proofErr w:type="spellStart"/>
+      <w:r>
+        <w:t>hơn</w:t>
+      </w:r>
+      <w:proofErr w:type="spellEnd"/>
+      <w:r>
+        <w:t>.</w:t>
       </w:r>
     </w:p>
     <w:p>
@@ -375,7 +1114,15 @@
     </w:p>
     <w:p>
       <w:r>
-        <w:t xml:space="preserve">  isLoggedIn: false,</w:t>
+        <w:t xml:space="preserve">  </w:t>
+      </w:r>
+      <w:proofErr w:type="spellStart"/>
+      <w:r>
+        <w:t>isLoggedIn</w:t>
+      </w:r>
+      <w:proofErr w:type="spellEnd"/>
+      <w:r>
+        <w:t>: false,</w:t>
       </w:r>
     </w:p>
     <w:p>
@@ -395,33 +1142,65 @@
       </w:r>
     </w:p>
     <w:p>
-      <w:r>
-        <w:t>user.isLoggedIn ||= true; // Sets to true if false or undefined</w:t>
-      </w:r>
-    </w:p>
-    <w:p>
-      <w:pPr>
-        <w:rPr>
-          <w:lang w:val="vi-VN"/>
-        </w:rPr>
-      </w:pPr>
-      <w:r>
-        <w:t>user.preferences ??= { theme: 'dark' }; // Sets if null or undefined</w:t>
-      </w:r>
-    </w:p>
-    <w:p>
-      <w:r>
-        <w:t>console.log(user);</w:t>
-      </w:r>
-    </w:p>
-    <w:p>
-      <w:pPr>
-        <w:rPr>
-          <w:lang w:val="vi-VN"/>
-        </w:rPr>
-      </w:pPr>
-      <w:r>
-        <w:t>// { isLoggedIn: true, preferences: { theme: 'dark' } }</w:t>
+      <w:proofErr w:type="spellStart"/>
+      <w:proofErr w:type="gramStart"/>
+      <w:r>
+        <w:t>user.isLoggedIn</w:t>
+      </w:r>
+      <w:proofErr w:type="spellEnd"/>
+      <w:proofErr w:type="gramEnd"/>
+      <w:r>
+        <w:t xml:space="preserve"> ||= true; // Sets to true if false or undefined</w:t>
+      </w:r>
+    </w:p>
+    <w:p>
+      <w:pPr>
+        <w:rPr>
+          <w:lang w:val="vi-VN"/>
+        </w:rPr>
+      </w:pPr>
+      <w:proofErr w:type="spellStart"/>
+      <w:proofErr w:type="gramStart"/>
+      <w:r>
+        <w:t>user.preferences</w:t>
+      </w:r>
+      <w:proofErr w:type="spellEnd"/>
+      <w:proofErr w:type="gramEnd"/>
+      <w:r>
+        <w:t xml:space="preserve"> ??= { theme: 'dark' }; // Sets if null or undefined</w:t>
+      </w:r>
+    </w:p>
+    <w:p>
+      <w:r>
+        <w:t>console.log(user</w:t>
+      </w:r>
+      <w:proofErr w:type="gramStart"/>
+      <w:r>
+        <w:t>);</w:t>
+      </w:r>
+      <w:proofErr w:type="gramEnd"/>
+    </w:p>
+    <w:p>
+      <w:pPr>
+        <w:rPr>
+          <w:lang w:val="vi-VN"/>
+        </w:rPr>
+      </w:pPr>
+      <w:r>
+        <w:t xml:space="preserve">// </w:t>
+      </w:r>
+      <w:proofErr w:type="gramStart"/>
+      <w:r>
+        <w:t xml:space="preserve">{ </w:t>
+      </w:r>
+      <w:proofErr w:type="spellStart"/>
+      <w:r>
+        <w:t>isLoggedIn</w:t>
+      </w:r>
+      <w:proofErr w:type="spellEnd"/>
+      <w:proofErr w:type="gramEnd"/>
+      <w:r>
+        <w:t>: true, preferences: { theme: 'dark' } }</w:t>
       </w:r>
     </w:p>
     <w:p>
@@ -460,43 +1239,205 @@
         </w:rPr>
         <w:t xml:space="preserve"> </w:t>
       </w:r>
-      <w:r>
-        <w:t>giúp chia nhỏ vấn đề thành nhiều phần nhỏ hơn, dễ quản lý hơn.</w:t>
-      </w:r>
-    </w:p>
-    <w:p>
-      <w:pPr>
-        <w:rPr>
-          <w:lang w:val="vi-VN"/>
-        </w:rPr>
-      </w:pPr>
-      <w:r>
-        <w:t>const greet = (greeting) =&gt; (name) =&gt; `${greeting}, ${name}!`;</w:t>
-      </w:r>
-    </w:p>
-    <w:p>
-      <w:r>
-        <w:t>const sayHello = greet("Hello");</w:t>
-      </w:r>
-    </w:p>
-    <w:p>
-      <w:r>
-        <w:t>console.log(sayHello("Alice")); // Hello, Alice!</w:t>
-      </w:r>
-    </w:p>
-    <w:p>
-      <w:pPr>
-        <w:rPr>
-          <w:lang w:val="vi-VN"/>
-        </w:rPr>
-      </w:pPr>
-      <w:r>
-        <w:t>console.log(sayHello("Bob"));   // Hello, Bob!</w:t>
-      </w:r>
-    </w:p>
-    <w:p>
-      <w:r>
-        <w:t>const sayGoodMorning = greet("Good Morning");</w:t>
+      <w:proofErr w:type="spellStart"/>
+      <w:r>
+        <w:t>giúp</w:t>
+      </w:r>
+      <w:proofErr w:type="spellEnd"/>
+      <w:r>
+        <w:t xml:space="preserve"> chia </w:t>
+      </w:r>
+      <w:proofErr w:type="spellStart"/>
+      <w:r>
+        <w:t>nhỏ</w:t>
+      </w:r>
+      <w:proofErr w:type="spellEnd"/>
+      <w:r>
+        <w:t xml:space="preserve"> </w:t>
+      </w:r>
+      <w:proofErr w:type="spellStart"/>
+      <w:r>
+        <w:t>vấn</w:t>
+      </w:r>
+      <w:proofErr w:type="spellEnd"/>
+      <w:r>
+        <w:t xml:space="preserve"> </w:t>
+      </w:r>
+      <w:proofErr w:type="spellStart"/>
+      <w:r>
+        <w:t>đề</w:t>
+      </w:r>
+      <w:proofErr w:type="spellEnd"/>
+      <w:r>
+        <w:t xml:space="preserve"> </w:t>
+      </w:r>
+      <w:proofErr w:type="spellStart"/>
+      <w:r>
+        <w:t>thành</w:t>
+      </w:r>
+      <w:proofErr w:type="spellEnd"/>
+      <w:r>
+        <w:t xml:space="preserve"> </w:t>
+      </w:r>
+      <w:proofErr w:type="spellStart"/>
+      <w:r>
+        <w:t>nhiều</w:t>
+      </w:r>
+      <w:proofErr w:type="spellEnd"/>
+      <w:r>
+        <w:t xml:space="preserve"> </w:t>
+      </w:r>
+      <w:proofErr w:type="spellStart"/>
+      <w:r>
+        <w:t>phần</w:t>
+      </w:r>
+      <w:proofErr w:type="spellEnd"/>
+      <w:r>
+        <w:t xml:space="preserve"> </w:t>
+      </w:r>
+      <w:proofErr w:type="spellStart"/>
+      <w:r>
+        <w:t>nhỏ</w:t>
+      </w:r>
+      <w:proofErr w:type="spellEnd"/>
+      <w:r>
+        <w:t xml:space="preserve"> </w:t>
+      </w:r>
+      <w:proofErr w:type="spellStart"/>
+      <w:r>
+        <w:t>hơn</w:t>
+      </w:r>
+      <w:proofErr w:type="spellEnd"/>
+      <w:r>
+        <w:t xml:space="preserve">, </w:t>
+      </w:r>
+      <w:proofErr w:type="spellStart"/>
+      <w:r>
+        <w:t>dễ</w:t>
+      </w:r>
+      <w:proofErr w:type="spellEnd"/>
+      <w:r>
+        <w:t xml:space="preserve"> </w:t>
+      </w:r>
+      <w:proofErr w:type="spellStart"/>
+      <w:r>
+        <w:t>quản</w:t>
+      </w:r>
+      <w:proofErr w:type="spellEnd"/>
+      <w:r>
+        <w:t xml:space="preserve"> </w:t>
+      </w:r>
+      <w:proofErr w:type="spellStart"/>
+      <w:r>
+        <w:t>lý</w:t>
+      </w:r>
+      <w:proofErr w:type="spellEnd"/>
+      <w:r>
+        <w:t xml:space="preserve"> </w:t>
+      </w:r>
+      <w:proofErr w:type="spellStart"/>
+      <w:r>
+        <w:t>hơn</w:t>
+      </w:r>
+      <w:proofErr w:type="spellEnd"/>
+      <w:r>
+        <w:t>.</w:t>
+      </w:r>
+    </w:p>
+    <w:p>
+      <w:pPr>
+        <w:rPr>
+          <w:lang w:val="vi-VN"/>
+        </w:rPr>
+      </w:pPr>
+      <w:r>
+        <w:t>const greet = (greeting) =&gt; (name) =&gt; `${greeting}, ${name</w:t>
+      </w:r>
+      <w:proofErr w:type="gramStart"/>
+      <w:r>
+        <w:t>}!`</w:t>
+      </w:r>
+      <w:proofErr w:type="gramEnd"/>
+      <w:r>
+        <w:t>;</w:t>
+      </w:r>
+    </w:p>
+    <w:p>
+      <w:r>
+        <w:t xml:space="preserve">const </w:t>
+      </w:r>
+      <w:proofErr w:type="spellStart"/>
+      <w:r>
+        <w:t>sayHello</w:t>
+      </w:r>
+      <w:proofErr w:type="spellEnd"/>
+      <w:r>
+        <w:t xml:space="preserve"> = greet("Hello"</w:t>
+      </w:r>
+      <w:proofErr w:type="gramStart"/>
+      <w:r>
+        <w:t>);</w:t>
+      </w:r>
+      <w:proofErr w:type="gramEnd"/>
+    </w:p>
+    <w:p>
+      <w:r>
+        <w:t>console.log(</w:t>
+      </w:r>
+      <w:proofErr w:type="spellStart"/>
+      <w:r>
+        <w:t>sayHello</w:t>
+      </w:r>
+      <w:proofErr w:type="spellEnd"/>
+      <w:r>
+        <w:t>("Alice")); // Hello, Alice!</w:t>
+      </w:r>
+    </w:p>
+    <w:p>
+      <w:pPr>
+        <w:rPr>
+          <w:lang w:val="vi-VN"/>
+        </w:rPr>
+      </w:pPr>
+      <w:r>
+        <w:t>console.log(</w:t>
+      </w:r>
+      <w:proofErr w:type="spellStart"/>
+      <w:r>
+        <w:t>sayHello</w:t>
+      </w:r>
+      <w:proofErr w:type="spellEnd"/>
+      <w:r>
+        <w:t>("Bob")</w:t>
+      </w:r>
+      <w:proofErr w:type="gramStart"/>
+      <w:r>
+        <w:t xml:space="preserve">);   </w:t>
+      </w:r>
+      <w:proofErr w:type="gramEnd"/>
+      <w:r>
+        <w:t>// Hello, Bob!</w:t>
+      </w:r>
+    </w:p>
+    <w:p>
+      <w:r>
+        <w:t xml:space="preserve">const </w:t>
+      </w:r>
+      <w:proofErr w:type="spellStart"/>
+      <w:r>
+        <w:t>sayGoodMorning</w:t>
+      </w:r>
+      <w:proofErr w:type="spellEnd"/>
+      <w:r>
+        <w:t xml:space="preserve"> = </w:t>
+      </w:r>
+      <w:proofErr w:type="gramStart"/>
+      <w:r>
+        <w:t>greet(</w:t>
+      </w:r>
+      <w:proofErr w:type="gramEnd"/>
+      <w:r>
+        <w:t>"Good Morning");</w:t>
       </w:r>
     </w:p>
     <w:p>
@@ -507,7 +1448,15 @@
       </w:pPr>
       <w:r>
         <w:lastRenderedPageBreak/>
-        <w:t>console.log(sayGoodMorning("Charlie")); // Good Morning, Charlie!</w:t>
+        <w:t>console.log(</w:t>
+      </w:r>
+      <w:proofErr w:type="spellStart"/>
+      <w:r>
+        <w:t>sayGoodMorning</w:t>
+      </w:r>
+      <w:proofErr w:type="spellEnd"/>
+      <w:r>
+        <w:t>("Charlie")); // Good Morning, Charlie!</w:t>
       </w:r>
     </w:p>
     <w:p>
@@ -1278,17 +2227,67 @@
         </w:rPr>
       </w:pPr>
       <w:r>
-        <w:t>&lt;img src="/google_login.svg" alt="Google" width={20} height={20} /&gt;</w:t>
-      </w:r>
-    </w:p>
-    <w:p>
-      <w:pPr>
-        <w:rPr>
-          <w:lang w:val="vi-VN"/>
-        </w:rPr>
-      </w:pPr>
-      <w:r>
-        <w:t>src={`${session.user.image}`}</w:t>
+        <w:t>&lt;</w:t>
+      </w:r>
+      <w:proofErr w:type="spellStart"/>
+      <w:r>
+        <w:t>img</w:t>
+      </w:r>
+      <w:proofErr w:type="spellEnd"/>
+      <w:r>
+        <w:t xml:space="preserve"> </w:t>
+      </w:r>
+      <w:proofErr w:type="spellStart"/>
+      <w:r>
+        <w:t>src</w:t>
+      </w:r>
+      <w:proofErr w:type="spellEnd"/>
+      <w:r>
+        <w:t>="/</w:t>
+      </w:r>
+      <w:proofErr w:type="spellStart"/>
+      <w:r>
+        <w:t>google_login.svg</w:t>
+      </w:r>
+      <w:proofErr w:type="spellEnd"/>
+      <w:r>
+        <w:t>" alt="Google" width</w:t>
+      </w:r>
+      <w:proofErr w:type="gramStart"/>
+      <w:r>
+        <w:t>={</w:t>
+      </w:r>
+      <w:proofErr w:type="gramEnd"/>
+      <w:r>
+        <w:t>20} height={20} /&gt;</w:t>
+      </w:r>
+    </w:p>
+    <w:p>
+      <w:pPr>
+        <w:rPr>
+          <w:lang w:val="vi-VN"/>
+        </w:rPr>
+      </w:pPr>
+      <w:proofErr w:type="spellStart"/>
+      <w:r>
+        <w:t>src</w:t>
+      </w:r>
+      <w:proofErr w:type="spellEnd"/>
+      <w:r>
+        <w:t>={`${</w:t>
+      </w:r>
+      <w:proofErr w:type="spellStart"/>
+      <w:r>
+        <w:t>session.</w:t>
+      </w:r>
+      <w:proofErr w:type="gramStart"/>
+      <w:r>
+        <w:t>user.image</w:t>
+      </w:r>
+      <w:proofErr w:type="spellEnd"/>
+      <w:proofErr w:type="gramEnd"/>
+      <w:r>
+        <w:t>}`}</w:t>
       </w:r>
     </w:p>
     <w:p>
@@ -1394,6 +2393,376 @@
     <w:p>
       <w:pPr>
         <w:rPr>
+          <w:lang w:val="vi-VN"/>
+        </w:rPr>
+      </w:pPr>
+      <w:r>
+        <w:rPr>
+          <w:highlight w:val="yellow"/>
+          <w:lang w:val="vi-VN"/>
+        </w:rPr>
+        <w:t>Logic bussiness</w:t>
+      </w:r>
+    </w:p>
+    <w:p>
+      <w:pPr>
+        <w:pStyle w:val="ListParagraph"/>
+        <w:numPr>
+          <w:ilvl w:val="0"/>
+          <w:numId w:val="4"/>
+        </w:numPr>
+        <w:rPr>
+          <w:lang w:val="vi-VN"/>
+        </w:rPr>
+      </w:pPr>
+      <w:r>
+        <w:rPr>
+          <w:lang w:val="vi-VN"/>
+        </w:rPr>
+        <w:t xml:space="preserve">Login, </w:t>
+      </w:r>
+      <w:r>
+        <w:rPr>
+          <w:color w:val="FF0000"/>
+          <w:lang w:val="vi-VN"/>
+        </w:rPr>
+        <w:t>role(chưa check kỹ)</w:t>
+      </w:r>
+    </w:p>
+    <w:p>
+      <w:pPr>
+        <w:pStyle w:val="ListParagraph"/>
+        <w:numPr>
+          <w:ilvl w:val="0"/>
+          <w:numId w:val="4"/>
+        </w:numPr>
+        <w:rPr>
+          <w:color w:val="FF0000"/>
+          <w:lang w:val="vi-VN"/>
+        </w:rPr>
+      </w:pPr>
+      <w:r>
+        <w:rPr>
+          <w:color w:val="FF0000"/>
+          <w:lang w:val="vi-VN"/>
+        </w:rPr>
+        <w:t>DB</w:t>
+      </w:r>
+    </w:p>
+    <w:p>
+      <w:pPr>
+        <w:pStyle w:val="ListParagraph"/>
+        <w:numPr>
+          <w:ilvl w:val="0"/>
+          <w:numId w:val="4"/>
+        </w:numPr>
+        <w:rPr>
+          <w:color w:val="FF0000"/>
+          <w:lang w:val="vi-VN"/>
+        </w:rPr>
+      </w:pPr>
+      <w:r>
+        <w:rPr>
+          <w:color w:val="FF0000"/>
+          <w:lang w:val="vi-VN"/>
+        </w:rPr>
+        <w:t>UI main</w:t>
+      </w:r>
+    </w:p>
+    <w:p>
+      <w:pPr>
+        <w:pStyle w:val="ListParagraph"/>
+        <w:numPr>
+          <w:ilvl w:val="0"/>
+          <w:numId w:val="4"/>
+        </w:numPr>
+        <w:rPr>
+          <w:color w:val="FF0000"/>
+          <w:lang w:val="vi-VN"/>
+        </w:rPr>
+      </w:pPr>
+      <w:r>
+        <w:rPr>
+          <w:color w:val="FF0000"/>
+          <w:lang w:val="vi-VN"/>
+        </w:rPr>
+        <w:t>Product</w:t>
+      </w:r>
+      <w:r>
+        <w:rPr>
+          <w:color w:val="FF0000"/>
+          <w:lang w:val="vi-VN"/>
+        </w:rPr>
+        <w:t xml:space="preserve"> (</w:t>
+      </w:r>
+      <w:r>
+        <w:rPr>
+          <w:color w:val="FF0000"/>
+          <w:lang w:val="vi-VN"/>
+        </w:rPr>
+        <w:t>https://tidb-prisma-vercel-demo.vercel.app/</w:t>
+      </w:r>
+      <w:r>
+        <w:rPr>
+          <w:color w:val="FF0000"/>
+          <w:lang w:val="vi-VN"/>
+        </w:rPr>
+        <w:t>)</w:t>
+      </w:r>
+    </w:p>
+    <w:p>
+      <w:pPr>
+        <w:pStyle w:val="ListParagraph"/>
+        <w:numPr>
+          <w:ilvl w:val="0"/>
+          <w:numId w:val="4"/>
+        </w:numPr>
+        <w:rPr>
+          <w:lang w:val="vi-VN"/>
+        </w:rPr>
+      </w:pPr>
+      <w:r>
+        <w:rPr>
+          <w:lang w:val="vi-VN"/>
+        </w:rPr>
+        <w:t>Service</w:t>
+      </w:r>
+    </w:p>
+    <w:p>
+      <w:pPr>
+        <w:pStyle w:val="ListParagraph"/>
+        <w:numPr>
+          <w:ilvl w:val="0"/>
+          <w:numId w:val="4"/>
+        </w:numPr>
+        <w:rPr>
+          <w:lang w:val="vi-VN"/>
+        </w:rPr>
+      </w:pPr>
+      <w:r>
+        <w:rPr>
+          <w:lang w:val="vi-VN"/>
+        </w:rPr>
+        <w:t>Order COD, QRCODE</w:t>
+      </w:r>
+    </w:p>
+    <w:p>
+      <w:pPr>
+        <w:pStyle w:val="ListParagraph"/>
+        <w:numPr>
+          <w:ilvl w:val="0"/>
+          <w:numId w:val="4"/>
+        </w:numPr>
+        <w:rPr>
+          <w:lang w:val="vi-VN"/>
+        </w:rPr>
+      </w:pPr>
+      <w:r>
+        <w:rPr>
+          <w:lang w:val="vi-VN"/>
+        </w:rPr>
+        <w:t>Price</w:t>
+      </w:r>
+    </w:p>
+    <w:p>
+      <w:pPr>
+        <w:pStyle w:val="ListParagraph"/>
+        <w:numPr>
+          <w:ilvl w:val="0"/>
+          <w:numId w:val="4"/>
+        </w:numPr>
+        <w:rPr>
+          <w:lang w:val="vi-VN"/>
+        </w:rPr>
+      </w:pPr>
+      <w:r>
+        <w:rPr>
+          <w:lang w:val="vi-VN"/>
+        </w:rPr>
+        <w:t>Breadcrumbs</w:t>
+      </w:r>
+    </w:p>
+    <w:p>
+      <w:pPr>
+        <w:pStyle w:val="ListParagraph"/>
+        <w:numPr>
+          <w:ilvl w:val="0"/>
+          <w:numId w:val="4"/>
+        </w:numPr>
+        <w:rPr>
+          <w:lang w:val="vi-VN"/>
+        </w:rPr>
+      </w:pPr>
+      <w:r>
+        <w:rPr>
+          <w:lang w:val="vi-VN"/>
+        </w:rPr>
+        <w:t>Cart</w:t>
+      </w:r>
+    </w:p>
+    <w:p>
+      <w:pPr>
+        <w:pStyle w:val="ListParagraph"/>
+        <w:numPr>
+          <w:ilvl w:val="0"/>
+          <w:numId w:val="4"/>
+        </w:numPr>
+        <w:rPr>
+          <w:color w:val="FF0000"/>
+          <w:lang w:val="vi-VN"/>
+        </w:rPr>
+      </w:pPr>
+      <w:r>
+        <w:rPr>
+          <w:color w:val="FF0000"/>
+          <w:lang w:val="vi-VN"/>
+        </w:rPr>
+        <w:t>Push to tele</w:t>
+      </w:r>
+    </w:p>
+    <w:p>
+      <w:pPr>
+        <w:rPr>
+          <w:color w:val="FF0000"/>
+          <w:lang w:val="vi-VN"/>
+        </w:rPr>
+      </w:pPr>
+    </w:p>
+    <w:p>
+      <w:pPr>
+        <w:rPr>
+          <w:color w:val="FF0000"/>
+          <w:lang w:val="vi-VN"/>
+        </w:rPr>
+      </w:pPr>
+    </w:p>
+    <w:p>
+      <w:pPr>
+        <w:rPr>
+          <w:color w:val="FF0000"/>
+          <w:lang w:val="vi-VN"/>
+        </w:rPr>
+      </w:pPr>
+      <w:r>
+        <w:rPr>
+          <w:color w:val="FF0000"/>
+          <w:lang w:val="vi-VN"/>
+        </w:rPr>
+        <w:t>.env.local</w:t>
+      </w:r>
+    </w:p>
+    <w:p>
+      <w:pPr>
+        <w:rPr>
+          <w:color w:val="FF0000"/>
+        </w:rPr>
+      </w:pPr>
+      <w:r>
+        <w:rPr>
+          <w:color w:val="FF0000"/>
+        </w:rPr>
+        <w:t>DB_HOST=localhost</w:t>
+      </w:r>
+    </w:p>
+    <w:p>
+      <w:pPr>
+        <w:rPr>
+          <w:color w:val="FF0000"/>
+        </w:rPr>
+      </w:pPr>
+      <w:r>
+        <w:rPr>
+          <w:color w:val="FF0000"/>
+        </w:rPr>
+        <w:t>DB_USER=</w:t>
+      </w:r>
+      <w:proofErr w:type="spellStart"/>
+      <w:r>
+        <w:rPr>
+          <w:color w:val="FF0000"/>
+        </w:rPr>
+        <w:t>myuser</w:t>
+      </w:r>
+      <w:proofErr w:type="spellEnd"/>
+    </w:p>
+    <w:p>
+      <w:pPr>
+        <w:rPr>
+          <w:color w:val="FF0000"/>
+        </w:rPr>
+      </w:pPr>
+      <w:r>
+        <w:rPr>
+          <w:color w:val="FF0000"/>
+        </w:rPr>
+        <w:t>DB_PASS=</w:t>
+      </w:r>
+      <w:proofErr w:type="spellStart"/>
+      <w:r>
+        <w:rPr>
+          <w:color w:val="FF0000"/>
+        </w:rPr>
+        <w:t>mypassword</w:t>
+      </w:r>
+      <w:proofErr w:type="spellEnd"/>
+    </w:p>
+    <w:p>
+      <w:pPr>
+        <w:rPr>
+          <w:color w:val="FF0000"/>
+        </w:rPr>
+      </w:pPr>
+      <w:r>
+        <w:rPr>
+          <w:color w:val="FF0000"/>
+        </w:rPr>
+        <w:t>GOOGLE_CLIENT_ID=923660799195-0jkv16lv6vq8blmg443075gb9m20fij6.apps.googleusercontent.com</w:t>
+      </w:r>
+    </w:p>
+    <w:p>
+      <w:pPr>
+        <w:rPr>
+          <w:color w:val="FF0000"/>
+        </w:rPr>
+      </w:pPr>
+      <w:r>
+        <w:rPr>
+          <w:color w:val="FF0000"/>
+        </w:rPr>
+        <w:t>GOOGLE_CLIENT_SECRET=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</w:t>
+      </w:r>
+    </w:p>
+    <w:p>
+      <w:pPr>
+        <w:rPr>
+          <w:color w:val="FF0000"/>
+        </w:rPr>
+      </w:pPr>
+      <w:r>
+        <w:rPr>
+          <w:color w:val="FF0000"/>
+        </w:rPr>
+        <w:t>NEXTAUTH_SECRET=DaUE6lTOR0</w:t>
+      </w:r>
+    </w:p>
+    <w:p>
+      <w:pPr>
+        <w:rPr>
+          <w:color w:val="FF0000"/>
+        </w:rPr>
+      </w:pPr>
+      <w:r>
+        <w:rPr>
+          <w:color w:val="FF0000"/>
+        </w:rPr>
+        <w:lastRenderedPageBreak/>
+        <w:t>NODE_TLS_REJECT_UNAUTHORIZED=0</w:t>
+      </w:r>
+    </w:p>
+    <w:p>
+      <w:pPr>
+        <w:rPr>
+          <w:color w:val="FF0000"/>
           <w:lang w:val="vi-VN"/>
         </w:rPr>
       </w:pPr>
@@ -1560,6 +2929,95 @@
     </w:lvl>
   </w:abstractNum>
   <w:abstractNum w:abstractNumId="1" w15:restartNumberingAfterBreak="0">
+    <w:nsid w:val="194F1422"/>
+    <w:multiLevelType w:val="hybridMultilevel"/>
+    <w:tmpl w:val="9BBCEB32"/>
+    <w:lvl w:ilvl="0" w:tplc="0409000F">
+      <w:start w:val="1"/>
+      <w:numFmt w:val="decimal"/>
+      <w:lvlText w:val="%1."/>
+      <w:lvlJc w:val="left"/>
+      <w:pPr>
+        <w:ind w:left="720" w:hanging="360"/>
+      </w:pPr>
+      <w:rPr>
+        <w:rFonts w:hint="default"/>
+      </w:rPr>
+    </w:lvl>
+    <w:lvl w:ilvl="1" w:tplc="04090019" w:tentative="1">
+      <w:start w:val="1"/>
+      <w:numFmt w:val="lowerLetter"/>
+      <w:lvlText w:val="%2."/>
+      <w:lvlJc w:val="left"/>
+      <w:pPr>
+        <w:ind w:left="1440" w:hanging="360"/>
+      </w:pPr>
+    </w:lvl>
+    <w:lvl w:ilvl="2" w:tplc="0409001B" w:tentative="1">
+      <w:start w:val="1"/>
+      <w:numFmt w:val="lowerRoman"/>
+      <w:lvlText w:val="%3."/>
+      <w:lvlJc w:val="right"/>
+      <w:pPr>
+        <w:ind w:left="2160" w:hanging="180"/>
+      </w:pPr>
+    </w:lvl>
+    <w:lvl w:ilvl="3" w:tplc="0409000F" w:tentative="1">
+      <w:start w:val="1"/>
+      <w:numFmt w:val="decimal"/>
+      <w:lvlText w:val="%4."/>
+      <w:lvlJc w:val="left"/>
+      <w:pPr>
+        <w:ind w:left="2880" w:hanging="360"/>
+      </w:pPr>
+    </w:lvl>
+    <w:lvl w:ilvl="4" w:tplc="04090019" w:tentative="1">
+      <w:start w:val="1"/>
+      <w:numFmt w:val="lowerLetter"/>
+      <w:lvlText w:val="%5."/>
+      <w:lvlJc w:val="left"/>
+      <w:pPr>
+        <w:ind w:left="3600" w:hanging="360"/>
+      </w:pPr>
+    </w:lvl>
+    <w:lvl w:ilvl="5" w:tplc="0409001B" w:tentative="1">
+      <w:start w:val="1"/>
+      <w:numFmt w:val="lowerRoman"/>
+      <w:lvlText w:val="%6."/>
+      <w:lvlJc w:val="right"/>
+      <w:pPr>
+        <w:ind w:left="4320" w:hanging="180"/>
+      </w:pPr>
+    </w:lvl>
+    <w:lvl w:ilvl="6" w:tplc="0409000F" w:tentative="1">
+      <w:start w:val="1"/>
+      <w:numFmt w:val="decimal"/>
+      <w:lvlText w:val="%7."/>
+      <w:lvlJc w:val="left"/>
+      <w:pPr>
+        <w:ind w:left="5040" w:hanging="360"/>
+      </w:pPr>
+    </w:lvl>
+    <w:lvl w:ilvl="7" w:tplc="04090019" w:tentative="1">
+      <w:start w:val="1"/>
+      <w:numFmt w:val="lowerLetter"/>
+      <w:lvlText w:val="%8."/>
+      <w:lvlJc w:val="left"/>
+      <w:pPr>
+        <w:ind w:left="5760" w:hanging="360"/>
+      </w:pPr>
+    </w:lvl>
+    <w:lvl w:ilvl="8" w:tplc="0409001B" w:tentative="1">
+      <w:start w:val="1"/>
+      <w:numFmt w:val="lowerRoman"/>
+      <w:lvlText w:val="%9."/>
+      <w:lvlJc w:val="right"/>
+      <w:pPr>
+        <w:ind w:left="6480" w:hanging="180"/>
+      </w:pPr>
+    </w:lvl>
+  </w:abstractNum>
+  <w:abstractNum w:abstractNumId="2" w15:restartNumberingAfterBreak="0">
     <w:nsid w:val="3EAD3C60"/>
     <w:multiLevelType w:val="multilevel"/>
     <w:tmpl w:val="C3562BFA"/>
@@ -1708,7 +3166,7 @@
       </w:rPr>
     </w:lvl>
   </w:abstractNum>
-  <w:abstractNum w:abstractNumId="2" w15:restartNumberingAfterBreak="0">
+  <w:abstractNum w:abstractNumId="3" w15:restartNumberingAfterBreak="0">
     <w:nsid w:val="74E00802"/>
     <w:multiLevelType w:val="multilevel"/>
     <w:tmpl w:val="A9024232"/>
@@ -1858,13 +3316,16 @@
     </w:lvl>
   </w:abstractNum>
   <w:num w:numId="1" w16cid:durableId="1230075958">
-    <w:abstractNumId w:val="1"/>
+    <w:abstractNumId w:val="2"/>
   </w:num>
   <w:num w:numId="2" w16cid:durableId="1190485856">
     <w:abstractNumId w:val="0"/>
   </w:num>
   <w:num w:numId="3" w16cid:durableId="1864435993">
-    <w:abstractNumId w:val="2"/>
+    <w:abstractNumId w:val="3"/>
+  </w:num>
+  <w:num w:numId="4" w16cid:durableId="300698877">
+    <w:abstractNumId w:val="1"/>
   </w:num>
 </w:numbering>
 </file>

</xml_diff>